<commit_message>
hotchkiss post, title, correction
</commit_message>
<xml_diff>
--- a/colloquium_files/hotchkiss_021116.docx
+++ b/colloquium_files/hotchkiss_021116.docx
@@ -229,15 +229,7 @@
         <w:jc w:val="center"/>
       </w:pPr>
       <w:r>
-        <w:t>(</w:t>
-      </w:r>
-      <w:proofErr w:type="gramStart"/>
-      <w:r>
-        <w:t>refreshments</w:t>
-      </w:r>
-      <w:proofErr w:type="gramEnd"/>
-      <w:r>
-        <w:t xml:space="preserve"> at 3:45)</w:t>
+        <w:t>(refreshments at 3:45)</w:t>
       </w:r>
     </w:p>
     <w:p>
@@ -759,24 +751,10 @@
           <w:sz w:val="16"/>
           <w:szCs w:val="16"/>
         </w:rPr>
-        <w:t xml:space="preserve">Jesse </w:t>
-      </w:r>
-      <w:proofErr w:type="spellStart"/>
-      <w:r>
-        <w:rPr>
-          <w:sz w:val="16"/>
-          <w:szCs w:val="16"/>
-        </w:rPr>
-        <w:t>Mapel</w:t>
-      </w:r>
-      <w:proofErr w:type="spellEnd"/>
-      <w:r>
-        <w:rPr>
-          <w:sz w:val="16"/>
-          <w:szCs w:val="16"/>
-        </w:rPr>
-        <w:t xml:space="preserve"> will speak about his M.S. Thesis research with Neuberger.</w:t>
-      </w:r>
+        <w:t>Wilson Lough will give his second talk on equations from mathematical physics.</w:t>
+      </w:r>
+      <w:bookmarkStart w:id="0" w:name="_GoBack"/>
+      <w:bookmarkEnd w:id="0"/>
     </w:p>
     <w:p>
       <w:pPr>
@@ -801,8 +779,6 @@
           <w:szCs w:val="16"/>
         </w:rPr>
       </w:pPr>
-      <w:bookmarkStart w:id="0" w:name="_GoBack"/>
-      <w:bookmarkEnd w:id="0"/>
       <w:r>
         <w:rPr>
           <w:sz w:val="16"/>

</xml_diff>